<commit_message>
Online Server ---> DB & 수정
</commit_message>
<xml_diff>
--- a/DomainModels/UC-5 domain model.docx
+++ b/DomainModels/UC-5 domain model.docx
@@ -5,9 +5,6 @@
     <w:p>
       <w:pPr>
         <w:pStyle w:val="1"/>
-        <w:rPr>
-          <w:rFonts w:hint="eastAsia"/>
-        </w:rPr>
       </w:pPr>
       <w:r>
         <w:t>UC-5: Add Review</w:t>
@@ -2246,7 +2243,7 @@
       <w:tr>
         <w:tc>
           <w:tcPr>
-            <w:tcW w:w="3116" w:type="dxa"/>
+            <w:tcW w:w="2994" w:type="dxa"/>
           </w:tcPr>
           <w:p>
             <w:pPr>
@@ -2276,7 +2273,7 @@
         </w:tc>
         <w:tc>
           <w:tcPr>
-            <w:tcW w:w="3117" w:type="dxa"/>
+            <w:tcW w:w="3011" w:type="dxa"/>
           </w:tcPr>
           <w:p>
             <w:pPr>
@@ -2306,7 +2303,7 @@
         </w:tc>
         <w:tc>
           <w:tcPr>
-            <w:tcW w:w="3117" w:type="dxa"/>
+            <w:tcW w:w="3011" w:type="dxa"/>
           </w:tcPr>
           <w:p>
             <w:pPr>
@@ -2341,7 +2338,7 @@
         </w:trPr>
         <w:tc>
           <w:tcPr>
-            <w:tcW w:w="3116" w:type="dxa"/>
+            <w:tcW w:w="2994" w:type="dxa"/>
             <w:vMerge w:val="restart"/>
           </w:tcPr>
           <w:p>
@@ -2383,7 +2380,7 @@
         </w:tc>
         <w:tc>
           <w:tcPr>
-            <w:tcW w:w="3117" w:type="dxa"/>
+            <w:tcW w:w="3011" w:type="dxa"/>
           </w:tcPr>
           <w:p>
             <w:pPr>
@@ -2405,7 +2402,7 @@
         </w:tc>
         <w:tc>
           <w:tcPr>
-            <w:tcW w:w="3117" w:type="dxa"/>
+            <w:tcW w:w="3011" w:type="dxa"/>
           </w:tcPr>
           <w:p>
             <w:pPr>
@@ -2432,7 +2429,7 @@
         </w:trPr>
         <w:tc>
           <w:tcPr>
-            <w:tcW w:w="3116" w:type="dxa"/>
+            <w:tcW w:w="2994" w:type="dxa"/>
             <w:vMerge/>
           </w:tcPr>
           <w:p>
@@ -2448,7 +2445,7 @@
         </w:tc>
         <w:tc>
           <w:tcPr>
-            <w:tcW w:w="3117" w:type="dxa"/>
+            <w:tcW w:w="3011" w:type="dxa"/>
           </w:tcPr>
           <w:p>
             <w:pPr>
@@ -2470,7 +2467,7 @@
         </w:tc>
         <w:tc>
           <w:tcPr>
-            <w:tcW w:w="3117" w:type="dxa"/>
+            <w:tcW w:w="3011" w:type="dxa"/>
           </w:tcPr>
           <w:p>
             <w:pPr>
@@ -2497,7 +2494,7 @@
         </w:trPr>
         <w:tc>
           <w:tcPr>
-            <w:tcW w:w="3116" w:type="dxa"/>
+            <w:tcW w:w="2994" w:type="dxa"/>
             <w:vMerge w:val="restart"/>
           </w:tcPr>
           <w:p>
@@ -2529,7 +2526,7 @@
         </w:tc>
         <w:tc>
           <w:tcPr>
-            <w:tcW w:w="3117" w:type="dxa"/>
+            <w:tcW w:w="3011" w:type="dxa"/>
           </w:tcPr>
           <w:p>
             <w:pPr>
@@ -2551,7 +2548,7 @@
         </w:tc>
         <w:tc>
           <w:tcPr>
-            <w:tcW w:w="3117" w:type="dxa"/>
+            <w:tcW w:w="3011" w:type="dxa"/>
           </w:tcPr>
           <w:p>
             <w:pPr>
@@ -2578,7 +2575,7 @@
         </w:trPr>
         <w:tc>
           <w:tcPr>
-            <w:tcW w:w="3116" w:type="dxa"/>
+            <w:tcW w:w="2994" w:type="dxa"/>
             <w:vMerge/>
           </w:tcPr>
           <w:p>
@@ -2593,7 +2590,7 @@
         </w:tc>
         <w:tc>
           <w:tcPr>
-            <w:tcW w:w="3117" w:type="dxa"/>
+            <w:tcW w:w="3011" w:type="dxa"/>
           </w:tcPr>
           <w:p>
             <w:pPr>
@@ -2615,7 +2612,7 @@
         </w:tc>
         <w:tc>
           <w:tcPr>
-            <w:tcW w:w="3117" w:type="dxa"/>
+            <w:tcW w:w="3011" w:type="dxa"/>
           </w:tcPr>
           <w:p>
             <w:pPr>
@@ -2642,7 +2639,7 @@
         </w:trPr>
         <w:tc>
           <w:tcPr>
-            <w:tcW w:w="3116" w:type="dxa"/>
+            <w:tcW w:w="2994" w:type="dxa"/>
             <w:vMerge w:val="restart"/>
           </w:tcPr>
           <w:p>
@@ -2673,7 +2670,7 @@
         </w:tc>
         <w:tc>
           <w:tcPr>
-            <w:tcW w:w="3117" w:type="dxa"/>
+            <w:tcW w:w="3011" w:type="dxa"/>
           </w:tcPr>
           <w:p>
             <w:pPr>
@@ -2695,7 +2692,7 @@
         </w:tc>
         <w:tc>
           <w:tcPr>
-            <w:tcW w:w="3117" w:type="dxa"/>
+            <w:tcW w:w="3011" w:type="dxa"/>
             <w:vMerge w:val="restart"/>
           </w:tcPr>
           <w:p>
@@ -2739,7 +2736,7 @@
         </w:trPr>
         <w:tc>
           <w:tcPr>
-            <w:tcW w:w="3116" w:type="dxa"/>
+            <w:tcW w:w="2994" w:type="dxa"/>
             <w:vMerge/>
           </w:tcPr>
           <w:p>
@@ -2754,7 +2751,7 @@
         </w:tc>
         <w:tc>
           <w:tcPr>
-            <w:tcW w:w="3117" w:type="dxa"/>
+            <w:tcW w:w="3011" w:type="dxa"/>
           </w:tcPr>
           <w:p>
             <w:pPr>
@@ -2784,7 +2781,7 @@
         </w:tc>
         <w:tc>
           <w:tcPr>
-            <w:tcW w:w="3117" w:type="dxa"/>
+            <w:tcW w:w="3011" w:type="dxa"/>
             <w:vMerge/>
           </w:tcPr>
           <w:p>
@@ -2801,7 +2798,7 @@
       <w:tr>
         <w:tc>
           <w:tcPr>
-            <w:tcW w:w="3116" w:type="dxa"/>
+            <w:tcW w:w="2994" w:type="dxa"/>
           </w:tcPr>
           <w:p>
             <w:pPr>
@@ -2831,7 +2828,7 @@
         </w:tc>
         <w:tc>
           <w:tcPr>
-            <w:tcW w:w="3117" w:type="dxa"/>
+            <w:tcW w:w="3011" w:type="dxa"/>
           </w:tcPr>
           <w:p>
             <w:pPr>
@@ -2861,7 +2858,7 @@
         </w:tc>
         <w:tc>
           <w:tcPr>
-            <w:tcW w:w="3117" w:type="dxa"/>
+            <w:tcW w:w="3011" w:type="dxa"/>
           </w:tcPr>
           <w:p>
             <w:pPr>
@@ -2888,7 +2885,7 @@
         </w:trPr>
         <w:tc>
           <w:tcPr>
-            <w:tcW w:w="3116" w:type="dxa"/>
+            <w:tcW w:w="2994" w:type="dxa"/>
             <w:vMerge w:val="restart"/>
           </w:tcPr>
           <w:p>
@@ -2919,7 +2916,7 @@
         </w:tc>
         <w:tc>
           <w:tcPr>
-            <w:tcW w:w="3117" w:type="dxa"/>
+            <w:tcW w:w="3011" w:type="dxa"/>
           </w:tcPr>
           <w:p>
             <w:pPr>
@@ -2949,7 +2946,7 @@
         </w:tc>
         <w:tc>
           <w:tcPr>
-            <w:tcW w:w="3117" w:type="dxa"/>
+            <w:tcW w:w="3011" w:type="dxa"/>
           </w:tcPr>
           <w:p>
             <w:pPr>
@@ -2976,7 +2973,7 @@
         </w:trPr>
         <w:tc>
           <w:tcPr>
-            <w:tcW w:w="3116" w:type="dxa"/>
+            <w:tcW w:w="2994" w:type="dxa"/>
             <w:vMerge/>
           </w:tcPr>
           <w:p>
@@ -2991,7 +2988,7 @@
         </w:tc>
         <w:tc>
           <w:tcPr>
-            <w:tcW w:w="3117" w:type="dxa"/>
+            <w:tcW w:w="3011" w:type="dxa"/>
           </w:tcPr>
           <w:p>
             <w:pPr>
@@ -3021,7 +3018,7 @@
         </w:tc>
         <w:tc>
           <w:tcPr>
-            <w:tcW w:w="3117" w:type="dxa"/>
+            <w:tcW w:w="3011" w:type="dxa"/>
           </w:tcPr>
           <w:p>
             <w:pPr>
@@ -3044,15 +3041,21 @@
       </w:tr>
     </w:tbl>
     <w:p>
+      <w:pPr>
+        <w:jc w:val="center"/>
+        <w:rPr>
+          <w:rFonts w:hint="eastAsia"/>
+        </w:rPr>
+      </w:pPr>
       <w:r>
         <w:rPr>
           <w:noProof/>
         </w:rPr>
         <w:lastRenderedPageBreak/>
         <w:drawing>
-          <wp:inline distT="0" distB="0" distL="0" distR="0" wp14:anchorId="35661B7E" wp14:editId="24B9F945">
-            <wp:extent cx="5565683" cy="5161007"/>
-            <wp:effectExtent l="0" t="0" r="0" b="1905"/>
+          <wp:inline distT="0" distB="0" distL="0" distR="0" wp14:anchorId="21A9C058" wp14:editId="238DE820">
+            <wp:extent cx="5425566" cy="5031843"/>
+            <wp:effectExtent l="0" t="0" r="3810" b="0"/>
             <wp:docPr id="1" name="그림 1"/>
             <wp:cNvGraphicFramePr>
               <a:graphicFrameLocks xmlns:a="http://schemas.openxmlformats.org/drawingml/2006/main" noChangeAspect="1"/>
@@ -3065,13 +3068,7 @@
                     <pic:cNvPicPr/>
                   </pic:nvPicPr>
                   <pic:blipFill>
-                    <a:blip r:embed="rId4">
-                      <a:extLst>
-                        <a:ext uri="{28A0092B-C50C-407E-A947-70E740481C1C}">
-                          <a14:useLocalDpi xmlns:a14="http://schemas.microsoft.com/office/drawing/2010/main" val="0"/>
-                        </a:ext>
-                      </a:extLst>
-                    </a:blip>
+                    <a:blip r:embed="rId6"/>
                     <a:stretch>
                       <a:fillRect/>
                     </a:stretch>
@@ -3079,7 +3076,7 @@
                   <pic:spPr>
                     <a:xfrm>
                       <a:off x="0" y="0"/>
-                      <a:ext cx="5639989" cy="5229911"/>
+                      <a:ext cx="5431166" cy="5037037"/>
                     </a:xfrm>
                     <a:prstGeom prst="rect">
                       <a:avLst/>
@@ -3100,6 +3097,56 @@
     </w:sectPr>
   </w:body>
 </w:document>
+</file>
+
+<file path=word/endnotes.xml><?xml version="1.0" encoding="utf-8"?>
+<w:endnotes xmlns:wpc="http://schemas.microsoft.com/office/word/2010/wordprocessingCanvas" xmlns:cx="http://schemas.microsoft.com/office/drawing/2014/chartex" xmlns:cx1="http://schemas.microsoft.com/office/drawing/2015/9/8/chartex" xmlns:cx2="http://schemas.microsoft.com/office/drawing/2015/10/21/chartex" xmlns:cx3="http://schemas.microsoft.com/office/drawing/2016/5/9/chartex" xmlns:cx4="http://schemas.microsoft.com/office/drawing/2016/5/10/chartex" xmlns:cx5="http://schemas.microsoft.com/office/drawing/2016/5/11/chartex" xmlns:cx6="http://schemas.microsoft.com/office/drawing/2016/5/12/chartex" xmlns:cx7="http://schemas.microsoft.com/office/drawing/2016/5/13/chartex" xmlns:cx8="http://schemas.microsoft.com/office/drawing/2016/5/14/chartex" xmlns:mc="http://schemas.openxmlformats.org/markup-compatibility/2006" xmlns:aink="http://schemas.microsoft.com/office/drawing/2016/ink" xmlns:am3d="http://schemas.microsoft.com/office/drawing/2017/model3d" xmlns:o="urn:schemas-microsoft-com:office:office" xmlns:r="http://schemas.openxmlformats.org/officeDocument/2006/relationships" xmlns:m="http://schemas.openxmlformats.org/officeDocument/2006/math" xmlns:v="urn:schemas-microsoft-com:vml" xmlns:wp14="http://schemas.microsoft.com/office/word/2010/wordprocessingDrawing" xmlns:wp="http://schemas.openxmlformats.org/drawingml/2006/wordprocessingDrawing" xmlns:w10="urn:schemas-microsoft-com:office:word" xmlns:w="http://schemas.openxmlformats.org/wordprocessingml/2006/main" xmlns:w14="http://schemas.microsoft.com/office/word/2010/wordml" xmlns:w15="http://schemas.microsoft.com/office/word/2012/wordml" xmlns:w16cex="http://schemas.microsoft.com/office/word/2018/wordml/cex" xmlns:w16cid="http://schemas.microsoft.com/office/word/2016/wordml/cid" xmlns:w16="http://schemas.microsoft.com/office/word/2018/wordml" xmlns:w16sdtdh="http://schemas.microsoft.com/office/word/2020/wordml/sdtdatahash" xmlns:w16se="http://schemas.microsoft.com/office/word/2015/wordml/symex" xmlns:wpg="http://schemas.microsoft.com/office/word/2010/wordprocessingGroup" xmlns:wpi="http://schemas.microsoft.com/office/word/2010/wordprocessingInk" xmlns:wne="http://schemas.microsoft.com/office/word/2006/wordml" xmlns:wps="http://schemas.microsoft.com/office/word/2010/wordprocessingShape" mc:Ignorable="w14 w15 w16se w16cid w16 w16cex w16sdtdh wp14">
+  <w:endnote w:type="separator" w:id="-1">
+    <w:p>
+      <w:pPr>
+        <w:spacing w:after="0" w:line="240" w:lineRule="auto"/>
+      </w:pPr>
+      <w:r>
+        <w:separator/>
+      </w:r>
+    </w:p>
+  </w:endnote>
+  <w:endnote w:type="continuationSeparator" w:id="0">
+    <w:p>
+      <w:pPr>
+        <w:spacing w:after="0" w:line="240" w:lineRule="auto"/>
+      </w:pPr>
+      <w:r>
+        <w:continuationSeparator/>
+      </w:r>
+    </w:p>
+  </w:endnote>
+</w:endnotes>
+</file>
+
+<file path=word/footnotes.xml><?xml version="1.0" encoding="utf-8"?>
+<w:footnotes xmlns:wpc="http://schemas.microsoft.com/office/word/2010/wordprocessingCanvas" xmlns:cx="http://schemas.microsoft.com/office/drawing/2014/chartex" xmlns:cx1="http://schemas.microsoft.com/office/drawing/2015/9/8/chartex" xmlns:cx2="http://schemas.microsoft.com/office/drawing/2015/10/21/chartex" xmlns:cx3="http://schemas.microsoft.com/office/drawing/2016/5/9/chartex" xmlns:cx4="http://schemas.microsoft.com/office/drawing/2016/5/10/chartex" xmlns:cx5="http://schemas.microsoft.com/office/drawing/2016/5/11/chartex" xmlns:cx6="http://schemas.microsoft.com/office/drawing/2016/5/12/chartex" xmlns:cx7="http://schemas.microsoft.com/office/drawing/2016/5/13/chartex" xmlns:cx8="http://schemas.microsoft.com/office/drawing/2016/5/14/chartex" xmlns:mc="http://schemas.openxmlformats.org/markup-compatibility/2006" xmlns:aink="http://schemas.microsoft.com/office/drawing/2016/ink" xmlns:am3d="http://schemas.microsoft.com/office/drawing/2017/model3d" xmlns:o="urn:schemas-microsoft-com:office:office" xmlns:r="http://schemas.openxmlformats.org/officeDocument/2006/relationships" xmlns:m="http://schemas.openxmlformats.org/officeDocument/2006/math" xmlns:v="urn:schemas-microsoft-com:vml" xmlns:wp14="http://schemas.microsoft.com/office/word/2010/wordprocessingDrawing" xmlns:wp="http://schemas.openxmlformats.org/drawingml/2006/wordprocessingDrawing" xmlns:w10="urn:schemas-microsoft-com:office:word" xmlns:w="http://schemas.openxmlformats.org/wordprocessingml/2006/main" xmlns:w14="http://schemas.microsoft.com/office/word/2010/wordml" xmlns:w15="http://schemas.microsoft.com/office/word/2012/wordml" xmlns:w16cex="http://schemas.microsoft.com/office/word/2018/wordml/cex" xmlns:w16cid="http://schemas.microsoft.com/office/word/2016/wordml/cid" xmlns:w16="http://schemas.microsoft.com/office/word/2018/wordml" xmlns:w16sdtdh="http://schemas.microsoft.com/office/word/2020/wordml/sdtdatahash" xmlns:w16se="http://schemas.microsoft.com/office/word/2015/wordml/symex" xmlns:wpg="http://schemas.microsoft.com/office/word/2010/wordprocessingGroup" xmlns:wpi="http://schemas.microsoft.com/office/word/2010/wordprocessingInk" xmlns:wne="http://schemas.microsoft.com/office/word/2006/wordml" xmlns:wps="http://schemas.microsoft.com/office/word/2010/wordprocessingShape" mc:Ignorable="w14 w15 w16se w16cid w16 w16cex w16sdtdh wp14">
+  <w:footnote w:type="separator" w:id="-1">
+    <w:p>
+      <w:pPr>
+        <w:spacing w:after="0" w:line="240" w:lineRule="auto"/>
+      </w:pPr>
+      <w:r>
+        <w:separator/>
+      </w:r>
+    </w:p>
+  </w:footnote>
+  <w:footnote w:type="continuationSeparator" w:id="0">
+    <w:p>
+      <w:pPr>
+        <w:spacing w:after="0" w:line="240" w:lineRule="auto"/>
+      </w:pPr>
+      <w:r>
+        <w:continuationSeparator/>
+      </w:r>
+    </w:p>
+  </w:footnote>
+</w:footnotes>
 </file>
 
 <file path=word/styles.xml><?xml version="1.0" encoding="utf-8"?>
@@ -3612,6 +3659,50 @@
       </w:tblBorders>
     </w:tblPr>
   </w:style>
+  <w:style w:type="paragraph" w:styleId="a4">
+    <w:name w:val="header"/>
+    <w:basedOn w:val="a"/>
+    <w:link w:val="Char"/>
+    <w:uiPriority w:val="99"/>
+    <w:unhideWhenUsed/>
+    <w:rsid w:val="00CB2042"/>
+    <w:pPr>
+      <w:tabs>
+        <w:tab w:val="center" w:pos="4513"/>
+        <w:tab w:val="right" w:pos="9026"/>
+      </w:tabs>
+      <w:snapToGrid w:val="0"/>
+    </w:pPr>
+  </w:style>
+  <w:style w:type="character" w:customStyle="1" w:styleId="Char">
+    <w:name w:val="머리글 Char"/>
+    <w:basedOn w:val="a0"/>
+    <w:link w:val="a4"/>
+    <w:uiPriority w:val="99"/>
+    <w:rsid w:val="00CB2042"/>
+  </w:style>
+  <w:style w:type="paragraph" w:styleId="a5">
+    <w:name w:val="footer"/>
+    <w:basedOn w:val="a"/>
+    <w:link w:val="Char0"/>
+    <w:uiPriority w:val="99"/>
+    <w:unhideWhenUsed/>
+    <w:rsid w:val="00CB2042"/>
+    <w:pPr>
+      <w:tabs>
+        <w:tab w:val="center" w:pos="4513"/>
+        <w:tab w:val="right" w:pos="9026"/>
+      </w:tabs>
+      <w:snapToGrid w:val="0"/>
+    </w:pPr>
+  </w:style>
+  <w:style w:type="character" w:customStyle="1" w:styleId="Char0">
+    <w:name w:val="바닥글 Char"/>
+    <w:basedOn w:val="a0"/>
+    <w:link w:val="a5"/>
+    <w:uiPriority w:val="99"/>
+    <w:rsid w:val="00CB2042"/>
+  </w:style>
 </w:styles>
 </file>
 

</xml_diff>